<commit_message>
Update draft final report
</commit_message>
<xml_diff>
--- a/Data Visualization Project 2- Project 2 - Get-It-Done.docx
+++ b/Data Visualization Project 2- Project 2 - Get-It-Done.docx
@@ -404,6 +404,12 @@
     </w:p>
     <w:sdt>
       <w:sdtPr>
+        <w:rPr>
+          <w:rFonts w:asciiTheme="minorHAnsi" w:eastAsiaTheme="minorHAnsi" w:hAnsiTheme="minorHAnsi" w:cstheme="minorBidi"/>
+          <w:color w:val="auto"/>
+          <w:sz w:val="24"/>
+          <w:szCs w:val="28"/>
+        </w:rPr>
         <w:id w:val="-1207017728"/>
         <w:docPartObj>
           <w:docPartGallery w:val="Table of Contents"/>
@@ -412,13 +418,9 @@
       </w:sdtPr>
       <w:sdtEndPr>
         <w:rPr>
-          <w:rFonts w:asciiTheme="minorHAnsi" w:eastAsiaTheme="minorHAnsi" w:hAnsiTheme="minorHAnsi" w:cstheme="minorBidi"/>
           <w:b/>
           <w:bCs/>
           <w:noProof/>
-          <w:color w:val="auto"/>
-          <w:sz w:val="24"/>
-          <w:szCs w:val="28"/>
         </w:rPr>
       </w:sdtEndPr>
       <w:sdtContent>
@@ -3928,6 +3930,9 @@
     <w:p/>
     <w:p>
       <w:r>
+        <w:rPr>
+          <w:noProof/>
+        </w:rPr>
         <w:lastRenderedPageBreak/>
         <mc:AlternateContent>
           <mc:Choice Requires="wps">
@@ -3944,7 +3949,7 @@
                 <wp:effectExtent l="0" t="0" r="0" b="4445"/>
                 <wp:wrapNone/>
                 <wp:docPr id="11" name="Oval 6"/>
-                <wp:cNvGraphicFramePr xmlns:a="http://schemas.openxmlformats.org/drawingml/2006/main"/>
+                <wp:cNvGraphicFramePr/>
                 <a:graphic xmlns:a="http://schemas.openxmlformats.org/drawingml/2006/main">
                   <a:graphicData uri="http://schemas.microsoft.com/office/word/2010/wordprocessingShape">
                     <wps:wsp>
@@ -4049,6 +4054,9 @@
         </mc:AlternateContent>
       </w:r>
       <w:r>
+        <w:rPr>
+          <w:noProof/>
+        </w:rPr>
         <w:drawing>
           <wp:inline distT="0" distB="0" distL="0" distR="0" wp14:anchorId="7D452911" wp14:editId="596D7983">
             <wp:extent cx="4642123" cy="5715000"/>
@@ -4254,9 +4262,13 @@
     </w:p>
     <w:p>
       <w:pPr>
+        <w:pStyle w:val="NormalWhite"/>
         <w:keepNext/>
       </w:pPr>
       <w:r>
+        <w:rPr>
+          <w:noProof/>
+        </w:rPr>
         <w:drawing>
           <wp:inline distT="0" distB="0" distL="0" distR="0" wp14:anchorId="2FA267DE" wp14:editId="0FDCCCB0">
             <wp:extent cx="5943600" cy="3019425"/>
@@ -4295,7 +4307,72 @@
       </w:r>
     </w:p>
     <w:p>
-      <w:r>
+      <w:pPr>
+        <w:pStyle w:val="NormalWhite"/>
+      </w:pPr>
+      <w:r>
+        <w:rPr>
+          <w:noProof/>
+        </w:rPr>
+        <w:drawing>
+          <wp:inline distT="0" distB="0" distL="0" distR="0" wp14:anchorId="21F74562" wp14:editId="00378964">
+            <wp:extent cx="5943600" cy="4728210"/>
+            <wp:effectExtent l="0" t="0" r="0" b="0"/>
+            <wp:docPr id="2" name="Picture 2" descr="Graphical user interface, application, map&#10;&#10;Description automatically generated"/>
+            <wp:cNvGraphicFramePr>
+              <a:graphicFrameLocks xmlns:a="http://schemas.openxmlformats.org/drawingml/2006/main" noChangeAspect="1"/>
+            </wp:cNvGraphicFramePr>
+            <a:graphic xmlns:a="http://schemas.openxmlformats.org/drawingml/2006/main">
+              <a:graphicData uri="http://schemas.openxmlformats.org/drawingml/2006/picture">
+                <pic:pic xmlns:pic="http://schemas.openxmlformats.org/drawingml/2006/picture">
+                  <pic:nvPicPr>
+                    <pic:cNvPr id="2" name="Picture 2" descr="Graphical user interface, application, map&#10;&#10;Description automatically generated"/>
+                    <pic:cNvPicPr>
+                      <a:picLocks noChangeAspect="1" noChangeArrowheads="1"/>
+                    </pic:cNvPicPr>
+                  </pic:nvPicPr>
+                  <pic:blipFill>
+                    <a:blip r:embed="rId31">
+                      <a:extLst>
+                        <a:ext uri="{28A0092B-C50C-407E-A947-70E740481C1C}">
+                          <a14:useLocalDpi xmlns:a14="http://schemas.microsoft.com/office/drawing/2010/main" val="0"/>
+                        </a:ext>
+                      </a:extLst>
+                    </a:blip>
+                    <a:srcRect/>
+                    <a:stretch>
+                      <a:fillRect/>
+                    </a:stretch>
+                  </pic:blipFill>
+                  <pic:spPr bwMode="auto">
+                    <a:xfrm>
+                      <a:off x="0" y="0"/>
+                      <a:ext cx="5943600" cy="4728210"/>
+                    </a:xfrm>
+                    <a:prstGeom prst="rect">
+                      <a:avLst/>
+                    </a:prstGeom>
+                    <a:noFill/>
+                    <a:ln>
+                      <a:noFill/>
+                    </a:ln>
+                  </pic:spPr>
+                </pic:pic>
+              </a:graphicData>
+            </a:graphic>
+          </wp:inline>
+        </w:drawing>
+      </w:r>
+    </w:p>
+    <w:p>
+      <w:pPr>
+        <w:pStyle w:val="NormalWhite"/>
+      </w:pPr>
+      <w:r>
+        <w:rPr>
+          <w:noProof/>
+        </w:rPr>
+        <w:lastRenderedPageBreak/>
         <w:drawing>
           <wp:inline distT="0" distB="0" distL="0" distR="0" wp14:anchorId="7873E35D" wp14:editId="35B92976">
             <wp:extent cx="5943600" cy="2813685"/>
@@ -4312,7 +4389,7 @@
                     <pic:cNvPicPr/>
                   </pic:nvPicPr>
                   <pic:blipFill>
-                    <a:blip r:embed="rId31"/>
+                    <a:blip r:embed="rId32"/>
                     <a:stretch>
                       <a:fillRect/>
                     </a:stretch>
@@ -4349,6 +4426,9 @@
         <w:pStyle w:val="BodyText"/>
       </w:pPr>
       <w:r>
+        <w:rPr>
+          <w:noProof/>
+        </w:rPr>
         <w:drawing>
           <wp:inline distT="0" distB="0" distL="0" distR="0" wp14:anchorId="35A37097" wp14:editId="66C955BD">
             <wp:extent cx="5943600" cy="5726430"/>
@@ -4365,7 +4445,7 @@
                     <pic:cNvPicPr/>
                   </pic:nvPicPr>
                   <pic:blipFill>
-                    <a:blip r:embed="rId32"/>
+                    <a:blip r:embed="rId33"/>
                     <a:stretch>
                       <a:fillRect/>
                     </a:stretch>
@@ -4430,7 +4510,7 @@
                     </pic:cNvPicPr>
                   </pic:nvPicPr>
                   <pic:blipFill>
-                    <a:blip r:embed="rId33" cstate="print">
+                    <a:blip r:embed="rId34" cstate="print">
                       <a:extLst>
                         <a:ext uri="{28A0092B-C50C-407E-A947-70E740481C1C}">
                           <a14:useLocalDpi xmlns:a14="http://schemas.microsoft.com/office/drawing/2010/main" val="0"/>
@@ -5177,7 +5257,7 @@
                     </pic:cNvPicPr>
                   </pic:nvPicPr>
                   <pic:blipFill rotWithShape="1">
-                    <a:blip r:embed="rId34">
+                    <a:blip r:embed="rId35">
                       <a:extLst>
                         <a:ext uri="{28A0092B-C50C-407E-A947-70E740481C1C}">
                           <a14:useLocalDpi xmlns:a14="http://schemas.microsoft.com/office/drawing/2010/main" val="0"/>
@@ -9800,6 +9880,9 @@
     </w:p>
     <w:p>
       <w:r>
+        <w:rPr>
+          <w:noProof/>
+        </w:rPr>
         <w:drawing>
           <wp:inline distT="0" distB="0" distL="0" distR="0" wp14:anchorId="5B20CC9C" wp14:editId="04C463E5">
             <wp:extent cx="5943600" cy="3609975"/>
@@ -9816,7 +9899,7 @@
                     <pic:cNvPicPr/>
                   </pic:nvPicPr>
                   <pic:blipFill rotWithShape="1">
-                    <a:blip r:embed="rId35"/>
+                    <a:blip r:embed="rId36"/>
                     <a:srcRect b="35544"/>
                     <a:stretch/>
                   </pic:blipFill>
@@ -9846,6 +9929,9 @@
     </w:p>
     <w:p>
       <w:r>
+        <w:rPr>
+          <w:noProof/>
+        </w:rPr>
         <w:lastRenderedPageBreak/>
         <w:drawing>
           <wp:inline distT="0" distB="0" distL="0" distR="0" wp14:anchorId="4EA1E8A6" wp14:editId="2F68A3CD">
@@ -9863,7 +9949,7 @@
                     <pic:cNvPicPr/>
                   </pic:nvPicPr>
                   <pic:blipFill>
-                    <a:blip r:embed="rId36"/>
+                    <a:blip r:embed="rId37"/>
                     <a:stretch>
                       <a:fillRect/>
                     </a:stretch>
@@ -9886,6 +9972,9 @@
     </w:p>
     <w:p>
       <w:r>
+        <w:rPr>
+          <w:noProof/>
+        </w:rPr>
         <w:drawing>
           <wp:inline distT="0" distB="0" distL="0" distR="0" wp14:anchorId="322CD9F6" wp14:editId="3870679A">
             <wp:extent cx="5943600" cy="3493770"/>
@@ -9902,7 +9991,7 @@
                     <pic:cNvPicPr/>
                   </pic:nvPicPr>
                   <pic:blipFill>
-                    <a:blip r:embed="rId37"/>
+                    <a:blip r:embed="rId38"/>
                     <a:stretch>
                       <a:fillRect/>
                     </a:stretch>
@@ -9925,6 +10014,9 @@
     </w:p>
     <w:p>
       <w:r>
+        <w:rPr>
+          <w:noProof/>
+        </w:rPr>
         <w:lastRenderedPageBreak/>
         <w:drawing>
           <wp:inline distT="0" distB="0" distL="0" distR="0" wp14:anchorId="0CB31DDE" wp14:editId="1D33E5AB">
@@ -9942,7 +10034,7 @@
                     <pic:cNvPicPr/>
                   </pic:nvPicPr>
                   <pic:blipFill>
-                    <a:blip r:embed="rId38"/>
+                    <a:blip r:embed="rId39"/>
                     <a:stretch>
                       <a:fillRect/>
                     </a:stretch>
@@ -9965,6 +10057,9 @@
     </w:p>
     <w:p>
       <w:r>
+        <w:rPr>
+          <w:noProof/>
+        </w:rPr>
         <w:lastRenderedPageBreak/>
         <w:drawing>
           <wp:inline distT="0" distB="0" distL="0" distR="0" wp14:anchorId="13FABAAE" wp14:editId="606C2A27">
@@ -9982,7 +10077,7 @@
                     <pic:cNvPicPr/>
                   </pic:nvPicPr>
                   <pic:blipFill>
-                    <a:blip r:embed="rId39"/>
+                    <a:blip r:embed="rId40"/>
                     <a:stretch>
                       <a:fillRect/>
                     </a:stretch>
@@ -10016,6 +10111,9 @@
     </w:p>
     <w:p>
       <w:r>
+        <w:rPr>
+          <w:noProof/>
+        </w:rPr>
         <w:drawing>
           <wp:inline distT="0" distB="0" distL="0" distR="0" wp14:anchorId="2EB377C7" wp14:editId="2F5A6512">
             <wp:extent cx="5943600" cy="3729355"/>
@@ -10032,7 +10130,7 @@
                     <pic:cNvPicPr/>
                   </pic:nvPicPr>
                   <pic:blipFill>
-                    <a:blip r:embed="rId40"/>
+                    <a:blip r:embed="rId41"/>
                     <a:stretch>
                       <a:fillRect/>
                     </a:stretch>
@@ -28167,13 +28265,7 @@
         </w:rPr>
       </w:pPr>
       <w:r>
-        <w:t xml:space="preserve">Charts </w:t>
-      </w:r>
-      <w:r>
-        <w:t xml:space="preserve">were created in MondoDB charts.  The links were stored in </w:t>
-      </w:r>
-      <w:r>
-        <w:t>a MongoDb collection and pulled into the dashboard from there.</w:t>
+        <w:t>Charts were created in MondoDB charts.  The links were stored in a MongoDb collection and pulled into the dashboard from there.</w:t>
       </w:r>
     </w:p>
     <w:sectPr>
@@ -28249,25 +28341,51 @@
               <w:iCs/>
             </w:rPr>
           </w:pPr>
-          <w:fldSimple w:instr=" STYLEREF  Title  \* MERGEFORMAT ">
-            <w:r>
-              <w:rPr>
-                <w:noProof/>
-              </w:rPr>
-              <w:t>City of San Diego Get-it-Done Dashboard</w:t>
-            </w:r>
-          </w:fldSimple>
+          <w:r>
+            <w:fldChar w:fldCharType="begin"/>
+          </w:r>
+          <w:r>
+            <w:instrText xml:space="preserve"> STYLEREF  Title  \* MERGEFORMAT </w:instrText>
+          </w:r>
+          <w:r>
+            <w:fldChar w:fldCharType="separate"/>
+          </w:r>
+          <w:r>
+            <w:rPr>
+              <w:noProof/>
+            </w:rPr>
+            <w:t>City of San Diego Get-it-Done Dashboard</w:t>
+          </w:r>
+          <w:r>
+            <w:rPr>
+              <w:noProof/>
+            </w:rPr>
+            <w:fldChar w:fldCharType="end"/>
+          </w:r>
           <w:r>
             <w:t xml:space="preserve"> | </w:t>
           </w:r>
-          <w:fldSimple w:instr=" STYLEREF  Subtitle  \* MERGEFORMAT ">
-            <w:r>
-              <w:rPr>
-                <w:noProof/>
-              </w:rPr>
-              <w:t>Final Report for Project 2</w:t>
-            </w:r>
-          </w:fldSimple>
+          <w:r>
+            <w:fldChar w:fldCharType="begin"/>
+          </w:r>
+          <w:r>
+            <w:instrText xml:space="preserve"> STYLEREF  Subtitle  \* MERGEFORMAT </w:instrText>
+          </w:r>
+          <w:r>
+            <w:fldChar w:fldCharType="separate"/>
+          </w:r>
+          <w:r>
+            <w:rPr>
+              <w:noProof/>
+            </w:rPr>
+            <w:t>Final Report for Project 2</w:t>
+          </w:r>
+          <w:r>
+            <w:rPr>
+              <w:noProof/>
+            </w:rPr>
+            <w:fldChar w:fldCharType="end"/>
+          </w:r>
         </w:p>
       </w:tc>
       <w:tc>
@@ -28287,6 +28405,11 @@
               <w:docPartUnique/>
             </w:docPartObj>
           </w:sdtPr>
+          <w:sdtEndPr>
+            <w:rPr>
+              <w:rStyle w:val="PageNumber"/>
+            </w:rPr>
+          </w:sdtEndPr>
           <w:sdtContent>
             <w:p>
               <w:pPr>
@@ -28375,6 +28498,11 @@
         <w:docPartUnique/>
       </w:docPartObj>
     </w:sdtPr>
+    <w:sdtEndPr>
+      <w:rPr>
+        <w:rStyle w:val="PageNumber"/>
+      </w:rPr>
+    </w:sdtEndPr>
     <w:sdtContent>
       <w:p>
         <w:pPr>
@@ -32117,6 +32245,7 @@
   <w:style w:type="character" w:default="1" w:styleId="DefaultParagraphFont">
     <w:name w:val="Default Paragraph Font"/>
     <w:uiPriority w:val="1"/>
+    <w:semiHidden/>
     <w:unhideWhenUsed/>
   </w:style>
   <w:style w:type="table" w:default="1" w:styleId="TableNormal">
@@ -34100,7 +34229,12 @@
 </file>
 
 <file path=customXml/item2.xml><?xml version="1.0" encoding="utf-8"?>
-<b:Sources xmlns:b="http://schemas.openxmlformats.org/officeDocument/2006/bibliography" xmlns="http://schemas.openxmlformats.org/officeDocument/2006/bibliography" SelectedStyle="\APASixthEditionOfficeOnline.xsl" StyleName="APA" Version="6"/>
+<?mso-contentType ?>
+<FormTemplates xmlns="http://schemas.microsoft.com/sharepoint/v3/contenttype/forms">
+  <Display>DocumentLibraryForm</Display>
+  <Edit>DocumentLibraryForm</Edit>
+  <New>DocumentLibraryForm</New>
+</FormTemplates>
 </file>
 
 <file path=customXml/item3.xml><?xml version="1.0" encoding="utf-8"?>
@@ -34113,12 +34247,7 @@
 </file>
 
 <file path=customXml/item4.xml><?xml version="1.0" encoding="utf-8"?>
-<?mso-contentType ?>
-<FormTemplates xmlns="http://schemas.microsoft.com/sharepoint/v3/contenttype/forms">
-  <Display>DocumentLibraryForm</Display>
-  <Edit>DocumentLibraryForm</Edit>
-  <New>DocumentLibraryForm</New>
-</FormTemplates>
+<b:Sources xmlns:b="http://schemas.openxmlformats.org/officeDocument/2006/bibliography" xmlns="http://schemas.openxmlformats.org/officeDocument/2006/bibliography" SelectedStyle="\APASixthEditionOfficeOnline.xsl" StyleName="APA" Version="6"/>
 </file>
 
 <file path=customXml/itemProps1.xml><?xml version="1.0" encoding="utf-8"?>
@@ -34141,9 +34270,9 @@
 </file>
 
 <file path=customXml/itemProps2.xml><?xml version="1.0" encoding="utf-8"?>
-<ds:datastoreItem xmlns:ds="http://schemas.openxmlformats.org/officeDocument/2006/customXml" ds:itemID="{470CFE71-4A65-4E8F-BE18-2EC888D5A15D}">
+<ds:datastoreItem xmlns:ds="http://schemas.openxmlformats.org/officeDocument/2006/customXml" ds:itemID="{F513D18B-2C73-4B92-9BB0-09733199523D}">
   <ds:schemaRefs>
-    <ds:schemaRef ds:uri="http://schemas.openxmlformats.org/officeDocument/2006/bibliography"/>
+    <ds:schemaRef ds:uri="http://schemas.microsoft.com/sharepoint/v3/contenttype/forms"/>
   </ds:schemaRefs>
 </ds:datastoreItem>
 </file>
@@ -34159,9 +34288,9 @@
 </file>
 
 <file path=customXml/itemProps4.xml><?xml version="1.0" encoding="utf-8"?>
-<ds:datastoreItem xmlns:ds="http://schemas.openxmlformats.org/officeDocument/2006/customXml" ds:itemID="{F513D18B-2C73-4B92-9BB0-09733199523D}">
+<ds:datastoreItem xmlns:ds="http://schemas.openxmlformats.org/officeDocument/2006/customXml" ds:itemID="{470CFE71-4A65-4E8F-BE18-2EC888D5A15D}">
   <ds:schemaRefs>
-    <ds:schemaRef ds:uri="http://schemas.microsoft.com/sharepoint/v3/contenttype/forms"/>
+    <ds:schemaRef ds:uri="http://schemas.openxmlformats.org/officeDocument/2006/bibliography"/>
   </ds:schemaRefs>
 </ds:datastoreItem>
 </file>
</xml_diff>

<commit_message>
Update Data Visualization Project 2- Project 2 - Get-It-Done.docx
</commit_message>
<xml_diff>
--- a/Data Visualization Project 2- Project 2 - Get-It-Done.docx
+++ b/Data Visualization Project 2- Project 2 - Get-It-Done.docx
@@ -3487,10 +3487,9 @@
           <w:bCs/>
         </w:rPr>
         <w:tab/>
-        <w:t>E</w:t>
-      </w:r>
-      <w:r>
-        <w:t>nables connection to Atlas MongoDB</w:t>
+      </w:r>
+      <w:r>
+        <w:t>Enables connection to Atlas MongoDB</w:t>
       </w:r>
       <w:r>
         <w:t>.</w:t>
@@ -3516,7 +3515,10 @@
         <w:tab/>
       </w:r>
       <w:r>
-        <w:t>cross origin resource sharing (enables running API calls when origin is different from web origin)</w:t>
+        <w:t>C</w:t>
+      </w:r>
+      <w:r>
+        <w:t>ross origin resource sharing (enables running API calls when origin is different from web origin)</w:t>
       </w:r>
       <w:r>
         <w:t>.</w:t>
@@ -3572,7 +3574,9 @@
       </w:r>
       <w:r>
         <w:tab/>
-        <w:t>s</w:t>
+      </w:r>
+      <w:r>
+        <w:t>S</w:t>
       </w:r>
       <w:r>
         <w:t>tores datetime information in UTC, uses time-zone-aware datetime objects internally, and translates them to the end user’s time zone</w:t>
@@ -5213,16 +5217,6 @@
         </w:tc>
       </w:tr>
     </w:tbl>
-    <w:p>
-      <w:pPr>
-        <w:pStyle w:val="BodyText"/>
-      </w:pPr>
-    </w:p>
-    <w:p>
-      <w:pPr>
-        <w:pStyle w:val="BodyText"/>
-      </w:pPr>
-    </w:p>
     <w:p>
       <w:pPr>
         <w:pStyle w:val="BodyText"/>
@@ -6035,11 +6029,11 @@
         <w:pStyle w:val="BodyText"/>
         <w:numPr>
           <w:ilvl w:val="0"/>
-          <w:numId w:val="35"/>
+          <w:numId w:val="37"/>
         </w:numPr>
       </w:pPr>
       <w:r>
-        <w:t>Volume of service requests by category by year / quarter / area</w:t>
+        <w:t>Are dips/spikes occurring during certain times of the year? Certain districts?</w:t>
       </w:r>
     </w:p>
     <w:p>
@@ -6051,7 +6045,7 @@
         </w:numPr>
       </w:pPr>
       <w:r>
-        <w:t>Is volume of service requests evenly distributed by area?</w:t>
+        <w:t>Average days from open to close, grouped by category, by council district compared to overall</w:t>
       </w:r>
     </w:p>
     <w:p>
@@ -6063,7 +6057,7 @@
         </w:numPr>
       </w:pPr>
       <w:r>
-        <w:t>Do certain areas have a noticeably smaller or larger number of service requests in any category?</w:t>
+        <w:t>Is average time to resolve a service request same across categories? Across districts?</w:t>
       </w:r>
     </w:p>
     <w:p>
@@ -6075,7 +6069,7 @@
         </w:numPr>
       </w:pPr>
       <w:r>
-        <w:t>Is the volume of service requests steady or are there dips/spikes?</w:t>
+        <w:t>Dips/spikes?  Certain areas?  Certain times of year?</w:t>
       </w:r>
     </w:p>
     <w:p>
@@ -6083,62 +6077,13 @@
         <w:pStyle w:val="BodyText"/>
         <w:numPr>
           <w:ilvl w:val="0"/>
-          <w:numId w:val="35"/>
+          <w:numId w:val="37"/>
         </w:numPr>
       </w:pPr>
       <w:r>
-        <w:t>Are dips/spikes occurring during certain times of the year? Certain districts?</w:t>
-      </w:r>
-    </w:p>
-    <w:p>
-      <w:pPr>
-        <w:pStyle w:val="BodyText"/>
-        <w:numPr>
-          <w:ilvl w:val="1"/>
-          <w:numId w:val="35"/>
-        </w:numPr>
-      </w:pPr>
-      <w:r>
-        <w:t>Average days from open to close, grouped by category, by council district compared to overall</w:t>
-      </w:r>
-    </w:p>
-    <w:p>
-      <w:pPr>
-        <w:pStyle w:val="BodyText"/>
-        <w:numPr>
-          <w:ilvl w:val="1"/>
-          <w:numId w:val="35"/>
-        </w:numPr>
-      </w:pPr>
-      <w:r>
-        <w:t>Is average time to resolve a service request same across categories? Across districts?</w:t>
-      </w:r>
-    </w:p>
-    <w:p>
-      <w:pPr>
-        <w:pStyle w:val="BodyText"/>
-        <w:numPr>
-          <w:ilvl w:val="1"/>
-          <w:numId w:val="35"/>
-        </w:numPr>
-      </w:pPr>
-      <w:r>
-        <w:t>Dips/spikes?  Certain areas?  Certain times of year?</w:t>
-      </w:r>
-    </w:p>
-    <w:p>
-      <w:pPr>
-        <w:pStyle w:val="BodyText"/>
-        <w:numPr>
-          <w:ilvl w:val="0"/>
-          <w:numId w:val="35"/>
-        </w:numPr>
-      </w:pPr>
-      <w:r>
         <w:t>Group the data by major categories (less then 20) instead of every category</w:t>
       </w:r>
     </w:p>
-    <w:p/>
     <w:p>
       <w:pPr>
         <w:pStyle w:val="Heading1"/>
@@ -28341,51 +28286,25 @@
               <w:iCs/>
             </w:rPr>
           </w:pPr>
-          <w:r>
-            <w:fldChar w:fldCharType="begin"/>
-          </w:r>
-          <w:r>
-            <w:instrText xml:space="preserve"> STYLEREF  Title  \* MERGEFORMAT </w:instrText>
-          </w:r>
-          <w:r>
-            <w:fldChar w:fldCharType="separate"/>
-          </w:r>
-          <w:r>
-            <w:rPr>
-              <w:noProof/>
-            </w:rPr>
-            <w:t>City of San Diego Get-it-Done Dashboard</w:t>
-          </w:r>
-          <w:r>
-            <w:rPr>
-              <w:noProof/>
-            </w:rPr>
-            <w:fldChar w:fldCharType="end"/>
-          </w:r>
+          <w:fldSimple w:instr=" STYLEREF  Title  \* MERGEFORMAT ">
+            <w:r>
+              <w:rPr>
+                <w:noProof/>
+              </w:rPr>
+              <w:t>City of San Diego Get-it-Done Dashboard</w:t>
+            </w:r>
+          </w:fldSimple>
           <w:r>
             <w:t xml:space="preserve"> | </w:t>
           </w:r>
-          <w:r>
-            <w:fldChar w:fldCharType="begin"/>
-          </w:r>
-          <w:r>
-            <w:instrText xml:space="preserve"> STYLEREF  Subtitle  \* MERGEFORMAT </w:instrText>
-          </w:r>
-          <w:r>
-            <w:fldChar w:fldCharType="separate"/>
-          </w:r>
-          <w:r>
-            <w:rPr>
-              <w:noProof/>
-            </w:rPr>
-            <w:t>Final Report for Project 2</w:t>
-          </w:r>
-          <w:r>
-            <w:rPr>
-              <w:noProof/>
-            </w:rPr>
-            <w:fldChar w:fldCharType="end"/>
-          </w:r>
+          <w:fldSimple w:instr=" STYLEREF  Subtitle  \* MERGEFORMAT ">
+            <w:r>
+              <w:rPr>
+                <w:noProof/>
+              </w:rPr>
+              <w:t>Final Report for Project 2</w:t>
+            </w:r>
+          </w:fldSimple>
         </w:p>
       </w:tc>
       <w:tc>
@@ -29430,7 +29349,7 @@
   <w:abstractNum w:abstractNumId="16" w15:restartNumberingAfterBreak="0">
     <w:nsid w:val="1D493AD9"/>
     <w:multiLevelType w:val="hybridMultilevel"/>
-    <w:tmpl w:val="95183108"/>
+    <w:tmpl w:val="66D8FA86"/>
     <w:lvl w:ilvl="0" w:tplc="04090001">
       <w:start w:val="1"/>
       <w:numFmt w:val="bullet"/>
@@ -30924,6 +30843,119 @@
     </w:lvl>
   </w:abstractNum>
   <w:abstractNum w:abstractNumId="29" w15:restartNumberingAfterBreak="0">
+    <w:nsid w:val="5AE00870"/>
+    <w:multiLevelType w:val="hybridMultilevel"/>
+    <w:tmpl w:val="DF92A32E"/>
+    <w:lvl w:ilvl="0" w:tplc="04090001">
+      <w:start w:val="1"/>
+      <w:numFmt w:val="bullet"/>
+      <w:lvlText w:val=""/>
+      <w:lvlJc w:val="left"/>
+      <w:pPr>
+        <w:ind w:left="720" w:hanging="360"/>
+      </w:pPr>
+      <w:rPr>
+        <w:rFonts w:ascii="Symbol" w:hAnsi="Symbol" w:hint="default"/>
+      </w:rPr>
+    </w:lvl>
+    <w:lvl w:ilvl="1" w:tplc="04090003" w:tentative="1">
+      <w:start w:val="1"/>
+      <w:numFmt w:val="bullet"/>
+      <w:lvlText w:val="o"/>
+      <w:lvlJc w:val="left"/>
+      <w:pPr>
+        <w:ind w:left="1440" w:hanging="360"/>
+      </w:pPr>
+      <w:rPr>
+        <w:rFonts w:ascii="Courier New" w:hAnsi="Courier New" w:cs="Courier New" w:hint="default"/>
+      </w:rPr>
+    </w:lvl>
+    <w:lvl w:ilvl="2" w:tplc="04090005" w:tentative="1">
+      <w:start w:val="1"/>
+      <w:numFmt w:val="bullet"/>
+      <w:lvlText w:val=""/>
+      <w:lvlJc w:val="left"/>
+      <w:pPr>
+        <w:ind w:left="2160" w:hanging="360"/>
+      </w:pPr>
+      <w:rPr>
+        <w:rFonts w:ascii="Wingdings" w:hAnsi="Wingdings" w:hint="default"/>
+      </w:rPr>
+    </w:lvl>
+    <w:lvl w:ilvl="3" w:tplc="04090001" w:tentative="1">
+      <w:start w:val="1"/>
+      <w:numFmt w:val="bullet"/>
+      <w:lvlText w:val=""/>
+      <w:lvlJc w:val="left"/>
+      <w:pPr>
+        <w:ind w:left="2880" w:hanging="360"/>
+      </w:pPr>
+      <w:rPr>
+        <w:rFonts w:ascii="Symbol" w:hAnsi="Symbol" w:hint="default"/>
+      </w:rPr>
+    </w:lvl>
+    <w:lvl w:ilvl="4" w:tplc="04090003" w:tentative="1">
+      <w:start w:val="1"/>
+      <w:numFmt w:val="bullet"/>
+      <w:lvlText w:val="o"/>
+      <w:lvlJc w:val="left"/>
+      <w:pPr>
+        <w:ind w:left="3600" w:hanging="360"/>
+      </w:pPr>
+      <w:rPr>
+        <w:rFonts w:ascii="Courier New" w:hAnsi="Courier New" w:cs="Courier New" w:hint="default"/>
+      </w:rPr>
+    </w:lvl>
+    <w:lvl w:ilvl="5" w:tplc="04090005" w:tentative="1">
+      <w:start w:val="1"/>
+      <w:numFmt w:val="bullet"/>
+      <w:lvlText w:val=""/>
+      <w:lvlJc w:val="left"/>
+      <w:pPr>
+        <w:ind w:left="4320" w:hanging="360"/>
+      </w:pPr>
+      <w:rPr>
+        <w:rFonts w:ascii="Wingdings" w:hAnsi="Wingdings" w:hint="default"/>
+      </w:rPr>
+    </w:lvl>
+    <w:lvl w:ilvl="6" w:tplc="04090001" w:tentative="1">
+      <w:start w:val="1"/>
+      <w:numFmt w:val="bullet"/>
+      <w:lvlText w:val=""/>
+      <w:lvlJc w:val="left"/>
+      <w:pPr>
+        <w:ind w:left="5040" w:hanging="360"/>
+      </w:pPr>
+      <w:rPr>
+        <w:rFonts w:ascii="Symbol" w:hAnsi="Symbol" w:hint="default"/>
+      </w:rPr>
+    </w:lvl>
+    <w:lvl w:ilvl="7" w:tplc="04090003" w:tentative="1">
+      <w:start w:val="1"/>
+      <w:numFmt w:val="bullet"/>
+      <w:lvlText w:val="o"/>
+      <w:lvlJc w:val="left"/>
+      <w:pPr>
+        <w:ind w:left="5760" w:hanging="360"/>
+      </w:pPr>
+      <w:rPr>
+        <w:rFonts w:ascii="Courier New" w:hAnsi="Courier New" w:cs="Courier New" w:hint="default"/>
+      </w:rPr>
+    </w:lvl>
+    <w:lvl w:ilvl="8" w:tplc="04090005" w:tentative="1">
+      <w:start w:val="1"/>
+      <w:numFmt w:val="bullet"/>
+      <w:lvlText w:val=""/>
+      <w:lvlJc w:val="left"/>
+      <w:pPr>
+        <w:ind w:left="6480" w:hanging="360"/>
+      </w:pPr>
+      <w:rPr>
+        <w:rFonts w:ascii="Wingdings" w:hAnsi="Wingdings" w:hint="default"/>
+      </w:rPr>
+    </w:lvl>
+  </w:abstractNum>
+  <w:abstractNum w:abstractNumId="30" w15:restartNumberingAfterBreak="0">
     <w:nsid w:val="665D4B19"/>
     <w:multiLevelType w:val="hybridMultilevel"/>
     <w:tmpl w:val="6E4E4656"/>
@@ -31036,7 +31068,120 @@
       </w:rPr>
     </w:lvl>
   </w:abstractNum>
-  <w:abstractNum w:abstractNumId="30" w15:restartNumberingAfterBreak="0">
+  <w:abstractNum w:abstractNumId="31" w15:restartNumberingAfterBreak="0">
+    <w:nsid w:val="67B97A53"/>
+    <w:multiLevelType w:val="hybridMultilevel"/>
+    <w:tmpl w:val="317CDDDE"/>
+    <w:lvl w:ilvl="0" w:tplc="04090001">
+      <w:start w:val="1"/>
+      <w:numFmt w:val="bullet"/>
+      <w:lvlText w:val=""/>
+      <w:lvlJc w:val="left"/>
+      <w:pPr>
+        <w:ind w:left="720" w:hanging="360"/>
+      </w:pPr>
+      <w:rPr>
+        <w:rFonts w:ascii="Symbol" w:hAnsi="Symbol" w:hint="default"/>
+      </w:rPr>
+    </w:lvl>
+    <w:lvl w:ilvl="1" w:tplc="04090003" w:tentative="1">
+      <w:start w:val="1"/>
+      <w:numFmt w:val="bullet"/>
+      <w:lvlText w:val="o"/>
+      <w:lvlJc w:val="left"/>
+      <w:pPr>
+        <w:ind w:left="1440" w:hanging="360"/>
+      </w:pPr>
+      <w:rPr>
+        <w:rFonts w:ascii="Courier New" w:hAnsi="Courier New" w:cs="Courier New" w:hint="default"/>
+      </w:rPr>
+    </w:lvl>
+    <w:lvl w:ilvl="2" w:tplc="04090005" w:tentative="1">
+      <w:start w:val="1"/>
+      <w:numFmt w:val="bullet"/>
+      <w:lvlText w:val=""/>
+      <w:lvlJc w:val="left"/>
+      <w:pPr>
+        <w:ind w:left="2160" w:hanging="360"/>
+      </w:pPr>
+      <w:rPr>
+        <w:rFonts w:ascii="Wingdings" w:hAnsi="Wingdings" w:hint="default"/>
+      </w:rPr>
+    </w:lvl>
+    <w:lvl w:ilvl="3" w:tplc="04090001" w:tentative="1">
+      <w:start w:val="1"/>
+      <w:numFmt w:val="bullet"/>
+      <w:lvlText w:val=""/>
+      <w:lvlJc w:val="left"/>
+      <w:pPr>
+        <w:ind w:left="2880" w:hanging="360"/>
+      </w:pPr>
+      <w:rPr>
+        <w:rFonts w:ascii="Symbol" w:hAnsi="Symbol" w:hint="default"/>
+      </w:rPr>
+    </w:lvl>
+    <w:lvl w:ilvl="4" w:tplc="04090003" w:tentative="1">
+      <w:start w:val="1"/>
+      <w:numFmt w:val="bullet"/>
+      <w:lvlText w:val="o"/>
+      <w:lvlJc w:val="left"/>
+      <w:pPr>
+        <w:ind w:left="3600" w:hanging="360"/>
+      </w:pPr>
+      <w:rPr>
+        <w:rFonts w:ascii="Courier New" w:hAnsi="Courier New" w:cs="Courier New" w:hint="default"/>
+      </w:rPr>
+    </w:lvl>
+    <w:lvl w:ilvl="5" w:tplc="04090005" w:tentative="1">
+      <w:start w:val="1"/>
+      <w:numFmt w:val="bullet"/>
+      <w:lvlText w:val=""/>
+      <w:lvlJc w:val="left"/>
+      <w:pPr>
+        <w:ind w:left="4320" w:hanging="360"/>
+      </w:pPr>
+      <w:rPr>
+        <w:rFonts w:ascii="Wingdings" w:hAnsi="Wingdings" w:hint="default"/>
+      </w:rPr>
+    </w:lvl>
+    <w:lvl w:ilvl="6" w:tplc="04090001" w:tentative="1">
+      <w:start w:val="1"/>
+      <w:numFmt w:val="bullet"/>
+      <w:lvlText w:val=""/>
+      <w:lvlJc w:val="left"/>
+      <w:pPr>
+        <w:ind w:left="5040" w:hanging="360"/>
+      </w:pPr>
+      <w:rPr>
+        <w:rFonts w:ascii="Symbol" w:hAnsi="Symbol" w:hint="default"/>
+      </w:rPr>
+    </w:lvl>
+    <w:lvl w:ilvl="7" w:tplc="04090003" w:tentative="1">
+      <w:start w:val="1"/>
+      <w:numFmt w:val="bullet"/>
+      <w:lvlText w:val="o"/>
+      <w:lvlJc w:val="left"/>
+      <w:pPr>
+        <w:ind w:left="5760" w:hanging="360"/>
+      </w:pPr>
+      <w:rPr>
+        <w:rFonts w:ascii="Courier New" w:hAnsi="Courier New" w:cs="Courier New" w:hint="default"/>
+      </w:rPr>
+    </w:lvl>
+    <w:lvl w:ilvl="8" w:tplc="04090005" w:tentative="1">
+      <w:start w:val="1"/>
+      <w:numFmt w:val="bullet"/>
+      <w:lvlText w:val=""/>
+      <w:lvlJc w:val="left"/>
+      <w:pPr>
+        <w:ind w:left="6480" w:hanging="360"/>
+      </w:pPr>
+      <w:rPr>
+        <w:rFonts w:ascii="Wingdings" w:hAnsi="Wingdings" w:hint="default"/>
+      </w:rPr>
+    </w:lvl>
+  </w:abstractNum>
+  <w:abstractNum w:abstractNumId="32" w15:restartNumberingAfterBreak="0">
     <w:nsid w:val="69942DE7"/>
     <w:multiLevelType w:val="hybridMultilevel"/>
     <w:tmpl w:val="4DCC16E6"/>
@@ -31176,7 +31321,7 @@
       </w:rPr>
     </w:lvl>
   </w:abstractNum>
-  <w:abstractNum w:abstractNumId="31" w15:restartNumberingAfterBreak="0">
+  <w:abstractNum w:abstractNumId="33" w15:restartNumberingAfterBreak="0">
     <w:nsid w:val="74134192"/>
     <w:multiLevelType w:val="hybridMultilevel"/>
     <w:tmpl w:val="89B21C08"/>
@@ -31289,7 +31434,7 @@
       </w:rPr>
     </w:lvl>
   </w:abstractNum>
-  <w:abstractNum w:abstractNumId="32" w15:restartNumberingAfterBreak="0">
+  <w:abstractNum w:abstractNumId="34" w15:restartNumberingAfterBreak="0">
     <w:nsid w:val="741C233A"/>
     <w:multiLevelType w:val="hybridMultilevel"/>
     <w:tmpl w:val="60D2BD24"/>
@@ -31402,7 +31547,7 @@
       </w:rPr>
     </w:lvl>
   </w:abstractNum>
-  <w:abstractNum w:abstractNumId="33" w15:restartNumberingAfterBreak="0">
+  <w:abstractNum w:abstractNumId="35" w15:restartNumberingAfterBreak="0">
     <w:nsid w:val="7B2A5EDD"/>
     <w:multiLevelType w:val="hybridMultilevel"/>
     <w:tmpl w:val="089A4206"/>
@@ -31542,7 +31687,7 @@
       </w:rPr>
     </w:lvl>
   </w:abstractNum>
-  <w:abstractNum w:abstractNumId="34" w15:restartNumberingAfterBreak="0">
+  <w:abstractNum w:abstractNumId="36" w15:restartNumberingAfterBreak="0">
     <w:nsid w:val="7EF30DED"/>
     <w:multiLevelType w:val="hybridMultilevel"/>
     <w:tmpl w:val="DD68A320"/>
@@ -31662,7 +31807,7 @@
     <w:abstractNumId w:val="15"/>
   </w:num>
   <w:num w:numId="3">
-    <w:abstractNumId w:val="32"/>
+    <w:abstractNumId w:val="34"/>
   </w:num>
   <w:num w:numId="4">
     <w:abstractNumId w:val="20"/>
@@ -31677,10 +31822,10 @@
     <w:abstractNumId w:val="28"/>
   </w:num>
   <w:num w:numId="8">
-    <w:abstractNumId w:val="31"/>
+    <w:abstractNumId w:val="33"/>
   </w:num>
   <w:num w:numId="9">
-    <w:abstractNumId w:val="34"/>
+    <w:abstractNumId w:val="36"/>
   </w:num>
   <w:num w:numId="10">
     <w:abstractNumId w:val="0"/>
@@ -31716,7 +31861,7 @@
     <w:abstractNumId w:val="19"/>
   </w:num>
   <w:num w:numId="21">
-    <w:abstractNumId w:val="29"/>
+    <w:abstractNumId w:val="30"/>
   </w:num>
   <w:num w:numId="22">
     <w:abstractNumId w:val="12"/>
@@ -31737,10 +31882,10 @@
     <w:abstractNumId w:val="22"/>
   </w:num>
   <w:num w:numId="28">
-    <w:abstractNumId w:val="33"/>
+    <w:abstractNumId w:val="35"/>
   </w:num>
   <w:num w:numId="29">
-    <w:abstractNumId w:val="30"/>
+    <w:abstractNumId w:val="32"/>
   </w:num>
   <w:num w:numId="30">
     <w:abstractNumId w:val="17"/>
@@ -31759,6 +31904,12 @@
   </w:num>
   <w:num w:numId="35">
     <w:abstractNumId w:val="16"/>
+  </w:num>
+  <w:num w:numId="36">
+    <w:abstractNumId w:val="29"/>
+  </w:num>
+  <w:num w:numId="37">
+    <w:abstractNumId w:val="31"/>
   </w:num>
 </w:numbering>
 </file>
@@ -34229,12 +34380,7 @@
 </file>
 
 <file path=customXml/item2.xml><?xml version="1.0" encoding="utf-8"?>
-<?mso-contentType ?>
-<FormTemplates xmlns="http://schemas.microsoft.com/sharepoint/v3/contenttype/forms">
-  <Display>DocumentLibraryForm</Display>
-  <Edit>DocumentLibraryForm</Edit>
-  <New>DocumentLibraryForm</New>
-</FormTemplates>
+<b:Sources xmlns:b="http://schemas.openxmlformats.org/officeDocument/2006/bibliography" xmlns="http://schemas.openxmlformats.org/officeDocument/2006/bibliography" SelectedStyle="\APASixthEditionOfficeOnline.xsl" StyleName="APA" Version="6"/>
 </file>
 
 <file path=customXml/item3.xml><?xml version="1.0" encoding="utf-8"?>
@@ -34247,7 +34393,12 @@
 </file>
 
 <file path=customXml/item4.xml><?xml version="1.0" encoding="utf-8"?>
-<b:Sources xmlns:b="http://schemas.openxmlformats.org/officeDocument/2006/bibliography" xmlns="http://schemas.openxmlformats.org/officeDocument/2006/bibliography" SelectedStyle="\APASixthEditionOfficeOnline.xsl" StyleName="APA" Version="6"/>
+<?mso-contentType ?>
+<FormTemplates xmlns="http://schemas.microsoft.com/sharepoint/v3/contenttype/forms">
+  <Display>DocumentLibraryForm</Display>
+  <Edit>DocumentLibraryForm</Edit>
+  <New>DocumentLibraryForm</New>
+</FormTemplates>
 </file>
 
 <file path=customXml/itemProps1.xml><?xml version="1.0" encoding="utf-8"?>
@@ -34270,9 +34421,9 @@
 </file>
 
 <file path=customXml/itemProps2.xml><?xml version="1.0" encoding="utf-8"?>
-<ds:datastoreItem xmlns:ds="http://schemas.openxmlformats.org/officeDocument/2006/customXml" ds:itemID="{F513D18B-2C73-4B92-9BB0-09733199523D}">
+<ds:datastoreItem xmlns:ds="http://schemas.openxmlformats.org/officeDocument/2006/customXml" ds:itemID="{470CFE71-4A65-4E8F-BE18-2EC888D5A15D}">
   <ds:schemaRefs>
-    <ds:schemaRef ds:uri="http://schemas.microsoft.com/sharepoint/v3/contenttype/forms"/>
+    <ds:schemaRef ds:uri="http://schemas.openxmlformats.org/officeDocument/2006/bibliography"/>
   </ds:schemaRefs>
 </ds:datastoreItem>
 </file>
@@ -34288,9 +34439,9 @@
 </file>
 
 <file path=customXml/itemProps4.xml><?xml version="1.0" encoding="utf-8"?>
-<ds:datastoreItem xmlns:ds="http://schemas.openxmlformats.org/officeDocument/2006/customXml" ds:itemID="{470CFE71-4A65-4E8F-BE18-2EC888D5A15D}">
+<ds:datastoreItem xmlns:ds="http://schemas.openxmlformats.org/officeDocument/2006/customXml" ds:itemID="{F513D18B-2C73-4B92-9BB0-09733199523D}">
   <ds:schemaRefs>
-    <ds:schemaRef ds:uri="http://schemas.openxmlformats.org/officeDocument/2006/bibliography"/>
+    <ds:schemaRef ds:uri="http://schemas.microsoft.com/sharepoint/v3/contenttype/forms"/>
   </ds:schemaRefs>
 </ds:datastoreItem>
 </file>
</xml_diff>